<commit_message>
Meta description, cv update
</commit_message>
<xml_diff>
--- a/cv/CV_TUKSAR_DENIS.docx
+++ b/cv/CV_TUKSAR_DENIS.docx
@@ -15,10 +15,10 @@
         <w:tblLook w:val="04A0" w:firstRow="1" w:lastRow="0" w:firstColumn="1" w:lastColumn="0" w:noHBand="0" w:noVBand="1"/>
       </w:tblPr>
       <w:tblGrid>
-        <w:gridCol w:w="2149"/>
+        <w:gridCol w:w="2148"/>
         <w:gridCol w:w="100"/>
         <w:gridCol w:w="115"/>
-        <w:gridCol w:w="7042"/>
+        <w:gridCol w:w="7043"/>
       </w:tblGrid>
       <w:tr>
         <w:trPr>
@@ -100,7 +100,7 @@
         </w:trPr>
         <w:tc>
           <w:tcPr>
-            <w:tcW w:w="1150" w:type="pct"/>
+            <w:tcW w:w="1142" w:type="pct"/>
             <w:hideMark/>
           </w:tcPr>
           <w:p>
@@ -136,8 +136,8 @@
                 <w:szCs w:val="29"/>
               </w:rPr>
               <w:br/>
-            </w:r>
-            <w:proofErr w:type="spellStart"/>
+              <w:t>Curriculum vitae</w:t>
+            </w:r>
             <w:r>
               <w:rPr>
                 <w:rFonts w:ascii="Arial Narrow" w:eastAsia="Times New Roman" w:hAnsi="Arial Narrow"/>
@@ -147,42 +147,6 @@
                 <w:sz w:val="29"/>
                 <w:szCs w:val="29"/>
               </w:rPr>
-              <w:t>Curriculum</w:t>
-            </w:r>
-            <w:proofErr w:type="spellEnd"/>
-            <w:r>
-              <w:rPr>
-                <w:rFonts w:ascii="Arial Narrow" w:eastAsia="Times New Roman" w:hAnsi="Arial Narrow"/>
-                <w:b/>
-                <w:bCs/>
-                <w:color w:val="000000"/>
-                <w:sz w:val="29"/>
-                <w:szCs w:val="29"/>
-              </w:rPr>
-              <w:t xml:space="preserve"> </w:t>
-            </w:r>
-            <w:proofErr w:type="spellStart"/>
-            <w:r>
-              <w:rPr>
-                <w:rFonts w:ascii="Arial Narrow" w:eastAsia="Times New Roman" w:hAnsi="Arial Narrow"/>
-                <w:b/>
-                <w:bCs/>
-                <w:color w:val="000000"/>
-                <w:sz w:val="29"/>
-                <w:szCs w:val="29"/>
-              </w:rPr>
-              <w:t>vitae</w:t>
-            </w:r>
-            <w:proofErr w:type="spellEnd"/>
-            <w:r>
-              <w:rPr>
-                <w:rFonts w:ascii="Arial Narrow" w:eastAsia="Times New Roman" w:hAnsi="Arial Narrow"/>
-                <w:b/>
-                <w:bCs/>
-                <w:color w:val="000000"/>
-                <w:sz w:val="29"/>
-                <w:szCs w:val="29"/>
-              </w:rPr>
               <w:br/>
               <w:t>Format</w:t>
             </w:r>
@@ -190,7 +154,7 @@
         </w:tc>
         <w:tc>
           <w:tcPr>
-            <w:tcW w:w="50" w:type="pct"/>
+            <w:tcW w:w="53" w:type="pct"/>
             <w:vAlign w:val="center"/>
             <w:hideMark/>
           </w:tcPr>
@@ -210,7 +174,7 @@
         </w:tc>
         <w:tc>
           <w:tcPr>
-            <w:tcW w:w="50" w:type="pct"/>
+            <w:tcW w:w="61" w:type="pct"/>
             <w:tcBorders>
               <w:left w:val="single" w:sz="6" w:space="0" w:color="000000"/>
             </w:tcBorders>
@@ -233,7 +197,7 @@
         </w:tc>
         <w:tc>
           <w:tcPr>
-            <w:tcW w:w="3750" w:type="pct"/>
+            <w:tcW w:w="3743" w:type="pct"/>
             <w:vAlign w:val="center"/>
             <w:hideMark/>
           </w:tcPr>
@@ -258,7 +222,7 @@
         </w:trPr>
         <w:tc>
           <w:tcPr>
-            <w:tcW w:w="1150" w:type="pct"/>
+            <w:tcW w:w="1142" w:type="pct"/>
             <w:hideMark/>
           </w:tcPr>
           <w:p>
@@ -289,7 +253,7 @@
         </w:tc>
         <w:tc>
           <w:tcPr>
-            <w:tcW w:w="50" w:type="pct"/>
+            <w:tcW w:w="53" w:type="pct"/>
             <w:vAlign w:val="center"/>
             <w:hideMark/>
           </w:tcPr>
@@ -309,7 +273,7 @@
         </w:tc>
         <w:tc>
           <w:tcPr>
-            <w:tcW w:w="50" w:type="pct"/>
+            <w:tcW w:w="61" w:type="pct"/>
             <w:tcBorders>
               <w:left w:val="single" w:sz="6" w:space="0" w:color="000000"/>
             </w:tcBorders>
@@ -332,7 +296,7 @@
         </w:tc>
         <w:tc>
           <w:tcPr>
-            <w:tcW w:w="3750" w:type="pct"/>
+            <w:tcW w:w="3743" w:type="pct"/>
             <w:hideMark/>
           </w:tcPr>
           <w:p>
@@ -474,14 +438,16 @@
                 <w:szCs w:val="23"/>
               </w:rPr>
             </w:pPr>
-            <w:r>
-              <w:rPr>
-                <w:rFonts w:ascii="Arial Narrow" w:eastAsia="Times New Roman" w:hAnsi="Arial Narrow"/>
-                <w:color w:val="000000"/>
-                <w:sz w:val="23"/>
-                <w:szCs w:val="23"/>
-              </w:rPr>
-              <w:t xml:space="preserve">Adresa stanovanja </w:t>
+            <w:bookmarkStart w:id="0" w:name="_GoBack"/>
+            <w:bookmarkEnd w:id="0"/>
+            <w:r>
+              <w:rPr>
+                <w:rFonts w:ascii="Arial Narrow" w:eastAsia="Times New Roman" w:hAnsi="Arial Narrow"/>
+                <w:color w:val="000000"/>
+                <w:sz w:val="23"/>
+                <w:szCs w:val="23"/>
+              </w:rPr>
+              <w:t xml:space="preserve">Datum i mjesto rođenja </w:t>
             </w:r>
           </w:p>
         </w:tc>
@@ -540,45 +506,24 @@
                 <w:szCs w:val="23"/>
               </w:rPr>
             </w:pPr>
-            <w:proofErr w:type="spellStart"/>
-            <w:r>
-              <w:rPr>
-                <w:rFonts w:ascii="Arial Narrow" w:eastAsia="Times New Roman" w:hAnsi="Arial Narrow"/>
-                <w:color w:val="000000"/>
-                <w:sz w:val="23"/>
-                <w:szCs w:val="23"/>
-              </w:rPr>
-              <w:t>Zasadbreg</w:t>
-            </w:r>
-            <w:proofErr w:type="spellEnd"/>
-            <w:r>
-              <w:rPr>
-                <w:rFonts w:ascii="Arial Narrow" w:eastAsia="Times New Roman" w:hAnsi="Arial Narrow"/>
-                <w:color w:val="000000"/>
-                <w:sz w:val="23"/>
-                <w:szCs w:val="23"/>
-              </w:rPr>
-              <w:t xml:space="preserve"> 116, 40311 </w:t>
-            </w:r>
-            <w:proofErr w:type="spellStart"/>
-            <w:r>
-              <w:rPr>
-                <w:rFonts w:ascii="Arial Narrow" w:eastAsia="Times New Roman" w:hAnsi="Arial Narrow"/>
-                <w:color w:val="000000"/>
-                <w:sz w:val="23"/>
-                <w:szCs w:val="23"/>
-              </w:rPr>
-              <w:t>Lopatinec</w:t>
-            </w:r>
-            <w:proofErr w:type="spellEnd"/>
-            <w:r>
-              <w:rPr>
-                <w:rFonts w:ascii="Arial Narrow" w:eastAsia="Times New Roman" w:hAnsi="Arial Narrow"/>
-                <w:color w:val="000000"/>
-                <w:sz w:val="23"/>
-                <w:szCs w:val="23"/>
-              </w:rPr>
-              <w:t xml:space="preserve"> </w:t>
+            <w:r>
+              <w:rPr>
+                <w:rFonts w:ascii="Arial Narrow" w:eastAsia="Times New Roman" w:hAnsi="Arial Narrow"/>
+                <w:color w:val="000000"/>
+                <w:sz w:val="23"/>
+                <w:szCs w:val="23"/>
+              </w:rPr>
+              <w:t>12.04.1996</w:t>
+            </w:r>
+            <w:r>
+              <w:rPr>
+                <w:rFonts w:ascii="Arial Narrow" w:eastAsia="Times New Roman" w:hAnsi="Arial Narrow"/>
+                <w:color w:val="000000"/>
+                <w:sz w:val="23"/>
+                <w:szCs w:val="23"/>
+              </w:rPr>
+              <w:br/>
+              <w:t xml:space="preserve">Čakovec </w:t>
             </w:r>
           </w:p>
         </w:tc>
@@ -609,7 +554,7 @@
                 <w:sz w:val="23"/>
                 <w:szCs w:val="23"/>
               </w:rPr>
-              <w:t xml:space="preserve">Mobilni telefon </w:t>
+              <w:t xml:space="preserve">Državljanstvo </w:t>
             </w:r>
           </w:p>
         </w:tc>
@@ -675,7 +620,7 @@
                 <w:sz w:val="23"/>
                 <w:szCs w:val="23"/>
               </w:rPr>
-              <w:t xml:space="preserve">099 8320980 </w:t>
+              <w:t xml:space="preserve">Hrvatsko </w:t>
             </w:r>
           </w:p>
         </w:tc>
@@ -706,7 +651,7 @@
                 <w:sz w:val="23"/>
                 <w:szCs w:val="23"/>
               </w:rPr>
-              <w:t xml:space="preserve">E-mail </w:t>
+              <w:t xml:space="preserve">Spol </w:t>
             </w:r>
           </w:p>
         </w:tc>
@@ -772,7 +717,7 @@
                 <w:sz w:val="23"/>
                 <w:szCs w:val="23"/>
               </w:rPr>
-              <w:t xml:space="preserve">denis.tuksar@gmail.com </w:t>
+              <w:t xml:space="preserve">M </w:t>
             </w:r>
           </w:p>
         </w:tc>
@@ -783,7 +728,7 @@
         </w:trPr>
         <w:tc>
           <w:tcPr>
-            <w:tcW w:w="0" w:type="auto"/>
+            <w:tcW w:w="1142" w:type="pct"/>
             <w:hideMark/>
           </w:tcPr>
           <w:p>
@@ -791,43 +736,62 @@
               <w:jc w:val="right"/>
               <w:rPr>
                 <w:rFonts w:ascii="Arial Narrow" w:eastAsia="Times New Roman" w:hAnsi="Arial Narrow"/>
-                <w:color w:val="000000"/>
-                <w:sz w:val="23"/>
-                <w:szCs w:val="23"/>
-              </w:rPr>
-            </w:pPr>
-            <w:r>
-              <w:rPr>
-                <w:rFonts w:ascii="Arial Narrow" w:eastAsia="Times New Roman" w:hAnsi="Arial Narrow"/>
-                <w:color w:val="000000"/>
-                <w:sz w:val="23"/>
-                <w:szCs w:val="23"/>
-              </w:rPr>
-              <w:t xml:space="preserve">Datum i mjesto rođenja </w:t>
-            </w:r>
-          </w:p>
-        </w:tc>
-        <w:tc>
-          <w:tcPr>
-            <w:tcW w:w="0" w:type="auto"/>
-            <w:vAlign w:val="center"/>
-            <w:hideMark/>
-          </w:tcPr>
-          <w:p>
-            <w:pPr>
-              <w:jc w:val="right"/>
-              <w:rPr>
-                <w:rFonts w:ascii="Arial Narrow" w:eastAsia="Times New Roman" w:hAnsi="Arial Narrow"/>
-                <w:color w:val="000000"/>
-                <w:sz w:val="23"/>
-                <w:szCs w:val="23"/>
-              </w:rPr>
-            </w:pPr>
-          </w:p>
-        </w:tc>
-        <w:tc>
-          <w:tcPr>
-            <w:tcW w:w="0" w:type="auto"/>
+                <w:b/>
+                <w:bCs/>
+                <w:color w:val="000000"/>
+                <w:sz w:val="26"/>
+                <w:szCs w:val="26"/>
+              </w:rPr>
+            </w:pPr>
+            <w:r>
+              <w:rPr>
+                <w:rFonts w:ascii="Arial Narrow" w:eastAsia="Times New Roman" w:hAnsi="Arial Narrow"/>
+                <w:b/>
+                <w:bCs/>
+                <w:color w:val="000000"/>
+                <w:sz w:val="26"/>
+                <w:szCs w:val="26"/>
+              </w:rPr>
+              <w:br/>
+              <w:t>Željeno zaposlenje /</w:t>
+            </w:r>
+            <w:r>
+              <w:rPr>
+                <w:rFonts w:ascii="Arial Narrow" w:eastAsia="Times New Roman" w:hAnsi="Arial Narrow"/>
+                <w:b/>
+                <w:bCs/>
+                <w:color w:val="000000"/>
+                <w:sz w:val="26"/>
+                <w:szCs w:val="26"/>
+              </w:rPr>
+              <w:br/>
+              <w:t>područje zapošljavanja</w:t>
+            </w:r>
+          </w:p>
+        </w:tc>
+        <w:tc>
+          <w:tcPr>
+            <w:tcW w:w="53" w:type="pct"/>
+            <w:vAlign w:val="center"/>
+            <w:hideMark/>
+          </w:tcPr>
+          <w:p>
+            <w:pPr>
+              <w:rPr>
+                <w:rFonts w:eastAsia="Times New Roman"/>
+              </w:rPr>
+            </w:pPr>
+            <w:r>
+              <w:rPr>
+                <w:rFonts w:eastAsia="Times New Roman"/>
+              </w:rPr>
+              <w:t xml:space="preserve">  </w:t>
+            </w:r>
+          </w:p>
+        </w:tc>
+        <w:tc>
+          <w:tcPr>
+            <w:tcW w:w="61" w:type="pct"/>
             <w:tcBorders>
               <w:left w:val="single" w:sz="6" w:space="0" w:color="000000"/>
             </w:tcBorders>
@@ -850,27 +814,18 @@
         </w:tc>
         <w:tc>
           <w:tcPr>
-            <w:tcW w:w="0" w:type="auto"/>
-            <w:hideMark/>
-          </w:tcPr>
-          <w:p>
-            <w:pPr>
-              <w:rPr>
-                <w:rFonts w:ascii="Arial Narrow" w:eastAsia="Times New Roman" w:hAnsi="Arial Narrow"/>
-                <w:color w:val="000000"/>
-                <w:sz w:val="23"/>
-                <w:szCs w:val="23"/>
-              </w:rPr>
-            </w:pPr>
-            <w:r>
-              <w:rPr>
-                <w:rFonts w:ascii="Arial Narrow" w:eastAsia="Times New Roman" w:hAnsi="Arial Narrow"/>
-                <w:color w:val="000000"/>
-                <w:sz w:val="23"/>
-                <w:szCs w:val="23"/>
-              </w:rPr>
-              <w:t>12.04.1996</w:t>
-            </w:r>
+            <w:tcW w:w="3743" w:type="pct"/>
+            <w:hideMark/>
+          </w:tcPr>
+          <w:p>
+            <w:pPr>
+              <w:rPr>
+                <w:rFonts w:ascii="Arial Narrow" w:eastAsia="Times New Roman" w:hAnsi="Arial Narrow"/>
+                <w:color w:val="000000"/>
+                <w:sz w:val="23"/>
+                <w:szCs w:val="23"/>
+              </w:rPr>
+            </w:pPr>
             <w:r>
               <w:rPr>
                 <w:rFonts w:ascii="Arial Narrow" w:eastAsia="Times New Roman" w:hAnsi="Arial Narrow"/>
@@ -879,7 +834,26 @@
                 <w:szCs w:val="23"/>
               </w:rPr>
               <w:br/>
-              <w:t xml:space="preserve">Čakovec </w:t>
+            </w:r>
+            <w:r>
+              <w:rPr>
+                <w:rFonts w:ascii="Arial Narrow" w:eastAsia="Times New Roman" w:hAnsi="Arial Narrow"/>
+                <w:b/>
+                <w:bCs/>
+                <w:color w:val="000000"/>
+                <w:sz w:val="27"/>
+                <w:szCs w:val="27"/>
+              </w:rPr>
+              <w:t>Informatika i tehničke znanosti</w:t>
+            </w:r>
+            <w:r>
+              <w:rPr>
+                <w:rFonts w:ascii="Arial Narrow" w:eastAsia="Times New Roman" w:hAnsi="Arial Narrow"/>
+                <w:color w:val="000000"/>
+                <w:sz w:val="23"/>
+                <w:szCs w:val="23"/>
+              </w:rPr>
+              <w:t xml:space="preserve"> </w:t>
             </w:r>
           </w:p>
         </w:tc>
@@ -890,7 +864,7 @@
         </w:trPr>
         <w:tc>
           <w:tcPr>
-            <w:tcW w:w="0" w:type="auto"/>
+            <w:tcW w:w="1142" w:type="pct"/>
             <w:hideMark/>
           </w:tcPr>
           <w:p>
@@ -898,43 +872,50 @@
               <w:jc w:val="right"/>
               <w:rPr>
                 <w:rFonts w:ascii="Arial Narrow" w:eastAsia="Times New Roman" w:hAnsi="Arial Narrow"/>
-                <w:color w:val="000000"/>
-                <w:sz w:val="23"/>
-                <w:szCs w:val="23"/>
-              </w:rPr>
-            </w:pPr>
-            <w:r>
-              <w:rPr>
-                <w:rFonts w:ascii="Arial Narrow" w:eastAsia="Times New Roman" w:hAnsi="Arial Narrow"/>
-                <w:color w:val="000000"/>
-                <w:sz w:val="23"/>
-                <w:szCs w:val="23"/>
-              </w:rPr>
-              <w:t xml:space="preserve">Državljanstvo </w:t>
-            </w:r>
-          </w:p>
-        </w:tc>
-        <w:tc>
-          <w:tcPr>
-            <w:tcW w:w="0" w:type="auto"/>
-            <w:vAlign w:val="center"/>
-            <w:hideMark/>
-          </w:tcPr>
-          <w:p>
-            <w:pPr>
-              <w:jc w:val="right"/>
-              <w:rPr>
-                <w:rFonts w:ascii="Arial Narrow" w:eastAsia="Times New Roman" w:hAnsi="Arial Narrow"/>
-                <w:color w:val="000000"/>
-                <w:sz w:val="23"/>
-                <w:szCs w:val="23"/>
-              </w:rPr>
-            </w:pPr>
-          </w:p>
-        </w:tc>
-        <w:tc>
-          <w:tcPr>
-            <w:tcW w:w="0" w:type="auto"/>
+                <w:b/>
+                <w:bCs/>
+                <w:color w:val="000000"/>
+                <w:sz w:val="26"/>
+                <w:szCs w:val="26"/>
+              </w:rPr>
+            </w:pPr>
+            <w:r>
+              <w:rPr>
+                <w:rFonts w:ascii="Arial Narrow" w:eastAsia="Times New Roman" w:hAnsi="Arial Narrow"/>
+                <w:b/>
+                <w:bCs/>
+                <w:color w:val="000000"/>
+                <w:sz w:val="26"/>
+                <w:szCs w:val="26"/>
+              </w:rPr>
+              <w:br/>
+              <w:t>Obrazovanje</w:t>
+            </w:r>
+          </w:p>
+        </w:tc>
+        <w:tc>
+          <w:tcPr>
+            <w:tcW w:w="53" w:type="pct"/>
+            <w:vAlign w:val="center"/>
+            <w:hideMark/>
+          </w:tcPr>
+          <w:p>
+            <w:pPr>
+              <w:rPr>
+                <w:rFonts w:eastAsia="Times New Roman"/>
+              </w:rPr>
+            </w:pPr>
+            <w:r>
+              <w:rPr>
+                <w:rFonts w:eastAsia="Times New Roman"/>
+              </w:rPr>
+              <w:t xml:space="preserve">  </w:t>
+            </w:r>
+          </w:p>
+        </w:tc>
+        <w:tc>
+          <w:tcPr>
+            <w:tcW w:w="61" w:type="pct"/>
             <w:tcBorders>
               <w:left w:val="single" w:sz="6" w:space="0" w:color="000000"/>
             </w:tcBorders>
@@ -957,27 +938,18 @@
         </w:tc>
         <w:tc>
           <w:tcPr>
-            <w:tcW w:w="0" w:type="auto"/>
-            <w:hideMark/>
-          </w:tcPr>
-          <w:p>
-            <w:pPr>
-              <w:rPr>
-                <w:rFonts w:ascii="Arial Narrow" w:eastAsia="Times New Roman" w:hAnsi="Arial Narrow"/>
-                <w:color w:val="000000"/>
-                <w:sz w:val="23"/>
-                <w:szCs w:val="23"/>
-              </w:rPr>
-            </w:pPr>
-            <w:r>
-              <w:rPr>
-                <w:rFonts w:ascii="Arial Narrow" w:eastAsia="Times New Roman" w:hAnsi="Arial Narrow"/>
-                <w:color w:val="000000"/>
-                <w:sz w:val="23"/>
-                <w:szCs w:val="23"/>
-              </w:rPr>
-              <w:t xml:space="preserve">Hrvatsko </w:t>
-            </w:r>
+            <w:tcW w:w="3743" w:type="pct"/>
+            <w:hideMark/>
+          </w:tcPr>
+          <w:p>
+            <w:pPr>
+              <w:rPr>
+                <w:rFonts w:ascii="Arial Narrow" w:eastAsia="Times New Roman" w:hAnsi="Arial Narrow"/>
+                <w:color w:val="000000"/>
+                <w:sz w:val="23"/>
+                <w:szCs w:val="23"/>
+              </w:rPr>
+            </w:pPr>
           </w:p>
         </w:tc>
       </w:tr>
@@ -1007,7 +979,7 @@
                 <w:sz w:val="23"/>
                 <w:szCs w:val="23"/>
               </w:rPr>
-              <w:t xml:space="preserve">Spol </w:t>
+              <w:t xml:space="preserve">Datumi (od - do) </w:t>
             </w:r>
           </w:p>
         </w:tc>
@@ -1073,7 +1045,7 @@
                 <w:sz w:val="23"/>
                 <w:szCs w:val="23"/>
               </w:rPr>
-              <w:t xml:space="preserve">M </w:t>
+              <w:t xml:space="preserve">2015./2016. - 2018./2019. </w:t>
             </w:r>
           </w:p>
         </w:tc>
@@ -1084,7 +1056,7 @@
         </w:trPr>
         <w:tc>
           <w:tcPr>
-            <w:tcW w:w="1150" w:type="pct"/>
+            <w:tcW w:w="0" w:type="auto"/>
             <w:hideMark/>
           </w:tcPr>
           <w:p>
@@ -1092,62 +1064,43 @@
               <w:jc w:val="right"/>
               <w:rPr>
                 <w:rFonts w:ascii="Arial Narrow" w:eastAsia="Times New Roman" w:hAnsi="Arial Narrow"/>
-                <w:b/>
-                <w:bCs/>
-                <w:color w:val="000000"/>
-                <w:sz w:val="26"/>
-                <w:szCs w:val="26"/>
-              </w:rPr>
-            </w:pPr>
-            <w:r>
-              <w:rPr>
-                <w:rFonts w:ascii="Arial Narrow" w:eastAsia="Times New Roman" w:hAnsi="Arial Narrow"/>
-                <w:b/>
-                <w:bCs/>
-                <w:color w:val="000000"/>
-                <w:sz w:val="26"/>
-                <w:szCs w:val="26"/>
-              </w:rPr>
-              <w:br/>
-              <w:t>Željeno zaposlenje /</w:t>
-            </w:r>
-            <w:r>
-              <w:rPr>
-                <w:rFonts w:ascii="Arial Narrow" w:eastAsia="Times New Roman" w:hAnsi="Arial Narrow"/>
-                <w:b/>
-                <w:bCs/>
-                <w:color w:val="000000"/>
-                <w:sz w:val="26"/>
-                <w:szCs w:val="26"/>
-              </w:rPr>
-              <w:br/>
-              <w:t>područje zapošljavanja</w:t>
-            </w:r>
-          </w:p>
-        </w:tc>
-        <w:tc>
-          <w:tcPr>
-            <w:tcW w:w="50" w:type="pct"/>
-            <w:vAlign w:val="center"/>
-            <w:hideMark/>
-          </w:tcPr>
-          <w:p>
-            <w:pPr>
-              <w:rPr>
-                <w:rFonts w:eastAsia="Times New Roman"/>
-              </w:rPr>
-            </w:pPr>
-            <w:r>
-              <w:rPr>
-                <w:rFonts w:eastAsia="Times New Roman"/>
-              </w:rPr>
-              <w:t xml:space="preserve">  </w:t>
-            </w:r>
-          </w:p>
-        </w:tc>
-        <w:tc>
-          <w:tcPr>
-            <w:tcW w:w="50" w:type="pct"/>
+                <w:color w:val="000000"/>
+                <w:sz w:val="23"/>
+                <w:szCs w:val="23"/>
+              </w:rPr>
+            </w:pPr>
+            <w:r>
+              <w:rPr>
+                <w:rFonts w:ascii="Arial Narrow" w:eastAsia="Times New Roman" w:hAnsi="Arial Narrow"/>
+                <w:color w:val="000000"/>
+                <w:sz w:val="23"/>
+                <w:szCs w:val="23"/>
+              </w:rPr>
+              <w:t xml:space="preserve">Stečeno zvanje </w:t>
+            </w:r>
+          </w:p>
+        </w:tc>
+        <w:tc>
+          <w:tcPr>
+            <w:tcW w:w="0" w:type="auto"/>
+            <w:vAlign w:val="center"/>
+            <w:hideMark/>
+          </w:tcPr>
+          <w:p>
+            <w:pPr>
+              <w:jc w:val="right"/>
+              <w:rPr>
+                <w:rFonts w:ascii="Arial Narrow" w:eastAsia="Times New Roman" w:hAnsi="Arial Narrow"/>
+                <w:color w:val="000000"/>
+                <w:sz w:val="23"/>
+                <w:szCs w:val="23"/>
+              </w:rPr>
+            </w:pPr>
+          </w:p>
+        </w:tc>
+        <w:tc>
+          <w:tcPr>
+            <w:tcW w:w="0" w:type="auto"/>
             <w:tcBorders>
               <w:left w:val="single" w:sz="6" w:space="0" w:color="000000"/>
             </w:tcBorders>
@@ -1170,46 +1123,26 @@
         </w:tc>
         <w:tc>
           <w:tcPr>
-            <w:tcW w:w="3750" w:type="pct"/>
-            <w:hideMark/>
-          </w:tcPr>
-          <w:p>
-            <w:pPr>
-              <w:rPr>
-                <w:rFonts w:ascii="Arial Narrow" w:eastAsia="Times New Roman" w:hAnsi="Arial Narrow"/>
-                <w:color w:val="000000"/>
-                <w:sz w:val="23"/>
-                <w:szCs w:val="23"/>
-              </w:rPr>
-            </w:pPr>
-            <w:r>
-              <w:rPr>
-                <w:rFonts w:ascii="Arial Narrow" w:eastAsia="Times New Roman" w:hAnsi="Arial Narrow"/>
-                <w:color w:val="000000"/>
-                <w:sz w:val="23"/>
-                <w:szCs w:val="23"/>
-              </w:rPr>
-              <w:br/>
-            </w:r>
-            <w:r>
-              <w:rPr>
-                <w:rFonts w:ascii="Arial Narrow" w:eastAsia="Times New Roman" w:hAnsi="Arial Narrow"/>
-                <w:b/>
-                <w:bCs/>
-                <w:color w:val="000000"/>
-                <w:sz w:val="27"/>
-                <w:szCs w:val="27"/>
-              </w:rPr>
-              <w:t>Informatika i tehničke znanosti</w:t>
-            </w:r>
-            <w:r>
-              <w:rPr>
-                <w:rFonts w:ascii="Arial Narrow" w:eastAsia="Times New Roman" w:hAnsi="Arial Narrow"/>
-                <w:color w:val="000000"/>
-                <w:sz w:val="23"/>
-                <w:szCs w:val="23"/>
-              </w:rPr>
-              <w:t xml:space="preserve"> </w:t>
+            <w:tcW w:w="0" w:type="auto"/>
+            <w:hideMark/>
+          </w:tcPr>
+          <w:p>
+            <w:pPr>
+              <w:rPr>
+                <w:rFonts w:ascii="Arial Narrow" w:eastAsia="Times New Roman" w:hAnsi="Arial Narrow"/>
+                <w:color w:val="000000"/>
+                <w:sz w:val="23"/>
+                <w:szCs w:val="23"/>
+              </w:rPr>
+            </w:pPr>
+            <w:r>
+              <w:rPr>
+                <w:rFonts w:ascii="Arial Narrow" w:eastAsia="Times New Roman" w:hAnsi="Arial Narrow"/>
+                <w:color w:val="000000"/>
+                <w:sz w:val="23"/>
+                <w:szCs w:val="23"/>
+              </w:rPr>
+              <w:t xml:space="preserve">Sveučilišni prvostupnik informatike </w:t>
             </w:r>
           </w:p>
         </w:tc>
@@ -1220,7 +1153,7 @@
         </w:trPr>
         <w:tc>
           <w:tcPr>
-            <w:tcW w:w="1150" w:type="pct"/>
+            <w:tcW w:w="0" w:type="auto"/>
             <w:hideMark/>
           </w:tcPr>
           <w:p>
@@ -1228,50 +1161,43 @@
               <w:jc w:val="right"/>
               <w:rPr>
                 <w:rFonts w:ascii="Arial Narrow" w:eastAsia="Times New Roman" w:hAnsi="Arial Narrow"/>
-                <w:b/>
-                <w:bCs/>
-                <w:color w:val="000000"/>
-                <w:sz w:val="26"/>
-                <w:szCs w:val="26"/>
-              </w:rPr>
-            </w:pPr>
-            <w:r>
-              <w:rPr>
-                <w:rFonts w:ascii="Arial Narrow" w:eastAsia="Times New Roman" w:hAnsi="Arial Narrow"/>
-                <w:b/>
-                <w:bCs/>
-                <w:color w:val="000000"/>
-                <w:sz w:val="26"/>
-                <w:szCs w:val="26"/>
-              </w:rPr>
-              <w:br/>
-              <w:t>Obrazovanje</w:t>
-            </w:r>
-          </w:p>
-        </w:tc>
-        <w:tc>
-          <w:tcPr>
-            <w:tcW w:w="50" w:type="pct"/>
-            <w:vAlign w:val="center"/>
-            <w:hideMark/>
-          </w:tcPr>
-          <w:p>
-            <w:pPr>
-              <w:rPr>
-                <w:rFonts w:eastAsia="Times New Roman"/>
-              </w:rPr>
-            </w:pPr>
-            <w:r>
-              <w:rPr>
-                <w:rFonts w:eastAsia="Times New Roman"/>
-              </w:rPr>
-              <w:t xml:space="preserve">  </w:t>
-            </w:r>
-          </w:p>
-        </w:tc>
-        <w:tc>
-          <w:tcPr>
-            <w:tcW w:w="50" w:type="pct"/>
+                <w:color w:val="000000"/>
+                <w:sz w:val="23"/>
+                <w:szCs w:val="23"/>
+              </w:rPr>
+            </w:pPr>
+            <w:r>
+              <w:rPr>
+                <w:rFonts w:ascii="Arial Narrow" w:eastAsia="Times New Roman" w:hAnsi="Arial Narrow"/>
+                <w:color w:val="000000"/>
+                <w:sz w:val="23"/>
+                <w:szCs w:val="23"/>
+              </w:rPr>
+              <w:t xml:space="preserve">Obrazovna ustanova </w:t>
+            </w:r>
+          </w:p>
+        </w:tc>
+        <w:tc>
+          <w:tcPr>
+            <w:tcW w:w="0" w:type="auto"/>
+            <w:vAlign w:val="center"/>
+            <w:hideMark/>
+          </w:tcPr>
+          <w:p>
+            <w:pPr>
+              <w:jc w:val="right"/>
+              <w:rPr>
+                <w:rFonts w:ascii="Arial Narrow" w:eastAsia="Times New Roman" w:hAnsi="Arial Narrow"/>
+                <w:color w:val="000000"/>
+                <w:sz w:val="23"/>
+                <w:szCs w:val="23"/>
+              </w:rPr>
+            </w:pPr>
+          </w:p>
+        </w:tc>
+        <w:tc>
+          <w:tcPr>
+            <w:tcW w:w="0" w:type="auto"/>
             <w:tcBorders>
               <w:left w:val="single" w:sz="6" w:space="0" w:color="000000"/>
             </w:tcBorders>
@@ -1294,18 +1220,27 @@
         </w:tc>
         <w:tc>
           <w:tcPr>
-            <w:tcW w:w="3750" w:type="pct"/>
-            <w:hideMark/>
-          </w:tcPr>
-          <w:p>
-            <w:pPr>
-              <w:rPr>
-                <w:rFonts w:ascii="Arial Narrow" w:eastAsia="Times New Roman" w:hAnsi="Arial Narrow"/>
-                <w:color w:val="000000"/>
-                <w:sz w:val="23"/>
-                <w:szCs w:val="23"/>
-              </w:rPr>
-            </w:pPr>
+            <w:tcW w:w="0" w:type="auto"/>
+            <w:hideMark/>
+          </w:tcPr>
+          <w:p>
+            <w:pPr>
+              <w:rPr>
+                <w:rFonts w:ascii="Arial Narrow" w:eastAsia="Times New Roman" w:hAnsi="Arial Narrow"/>
+                <w:color w:val="000000"/>
+                <w:sz w:val="23"/>
+                <w:szCs w:val="23"/>
+              </w:rPr>
+            </w:pPr>
+            <w:r>
+              <w:rPr>
+                <w:rFonts w:ascii="Arial Narrow" w:eastAsia="Times New Roman" w:hAnsi="Arial Narrow"/>
+                <w:color w:val="000000"/>
+                <w:sz w:val="23"/>
+                <w:szCs w:val="23"/>
+              </w:rPr>
+              <w:t xml:space="preserve">Fakultet organizacije i informatike u Varaždinu </w:t>
+            </w:r>
           </w:p>
         </w:tc>
       </w:tr>
@@ -1335,6 +1270,7 @@
                 <w:sz w:val="23"/>
                 <w:szCs w:val="23"/>
               </w:rPr>
+              <w:br/>
               <w:t xml:space="preserve">Datumi (od - do) </w:t>
             </w:r>
           </w:p>
@@ -1401,7 +1337,8 @@
                 <w:sz w:val="23"/>
                 <w:szCs w:val="23"/>
               </w:rPr>
-              <w:t xml:space="preserve">2015./2016. - 2018./2019. </w:t>
+              <w:br/>
+              <w:t xml:space="preserve">2011./2012. - 2014./2015. </w:t>
             </w:r>
           </w:p>
         </w:tc>
@@ -1498,27 +1435,7 @@
                 <w:sz w:val="23"/>
                 <w:szCs w:val="23"/>
               </w:rPr>
-              <w:t xml:space="preserve">Sveučilišni </w:t>
-            </w:r>
-            <w:proofErr w:type="spellStart"/>
-            <w:r>
-              <w:rPr>
-                <w:rFonts w:ascii="Arial Narrow" w:eastAsia="Times New Roman" w:hAnsi="Arial Narrow"/>
-                <w:color w:val="000000"/>
-                <w:sz w:val="23"/>
-                <w:szCs w:val="23"/>
-              </w:rPr>
-              <w:t>prvostupnik</w:t>
-            </w:r>
-            <w:proofErr w:type="spellEnd"/>
-            <w:r>
-              <w:rPr>
-                <w:rFonts w:ascii="Arial Narrow" w:eastAsia="Times New Roman" w:hAnsi="Arial Narrow"/>
-                <w:color w:val="000000"/>
-                <w:sz w:val="23"/>
-                <w:szCs w:val="23"/>
-              </w:rPr>
-              <w:t xml:space="preserve"> informatike </w:t>
+              <w:t xml:space="preserve">Tehničar za računalstvo </w:t>
             </w:r>
           </w:p>
         </w:tc>
@@ -1615,7 +1532,7 @@
                 <w:sz w:val="23"/>
                 <w:szCs w:val="23"/>
               </w:rPr>
-              <w:t xml:space="preserve">Fakultet organizacije i informatike u Varaždinu </w:t>
+              <w:t xml:space="preserve">Tehnička škola Čakovec </w:t>
             </w:r>
           </w:p>
         </w:tc>
@@ -1626,7 +1543,7 @@
         </w:trPr>
         <w:tc>
           <w:tcPr>
-            <w:tcW w:w="0" w:type="auto"/>
+            <w:tcW w:w="1142" w:type="pct"/>
             <w:hideMark/>
           </w:tcPr>
           <w:p>
@@ -1634,44 +1551,50 @@
               <w:jc w:val="right"/>
               <w:rPr>
                 <w:rFonts w:ascii="Arial Narrow" w:eastAsia="Times New Roman" w:hAnsi="Arial Narrow"/>
-                <w:color w:val="000000"/>
-                <w:sz w:val="23"/>
-                <w:szCs w:val="23"/>
-              </w:rPr>
-            </w:pPr>
-            <w:r>
-              <w:rPr>
-                <w:rFonts w:ascii="Arial Narrow" w:eastAsia="Times New Roman" w:hAnsi="Arial Narrow"/>
-                <w:color w:val="000000"/>
-                <w:sz w:val="23"/>
-                <w:szCs w:val="23"/>
+                <w:b/>
+                <w:bCs/>
+                <w:color w:val="000000"/>
+                <w:sz w:val="26"/>
+                <w:szCs w:val="26"/>
+              </w:rPr>
+            </w:pPr>
+            <w:r>
+              <w:rPr>
+                <w:rFonts w:ascii="Arial Narrow" w:eastAsia="Times New Roman" w:hAnsi="Arial Narrow"/>
+                <w:b/>
+                <w:bCs/>
+                <w:color w:val="000000"/>
+                <w:sz w:val="26"/>
+                <w:szCs w:val="26"/>
               </w:rPr>
               <w:br/>
-              <w:t xml:space="preserve">Datumi (od - do) </w:t>
-            </w:r>
-          </w:p>
-        </w:tc>
-        <w:tc>
-          <w:tcPr>
-            <w:tcW w:w="0" w:type="auto"/>
-            <w:vAlign w:val="center"/>
-            <w:hideMark/>
-          </w:tcPr>
-          <w:p>
-            <w:pPr>
-              <w:jc w:val="right"/>
-              <w:rPr>
-                <w:rFonts w:ascii="Arial Narrow" w:eastAsia="Times New Roman" w:hAnsi="Arial Narrow"/>
-                <w:color w:val="000000"/>
-                <w:sz w:val="23"/>
-                <w:szCs w:val="23"/>
-              </w:rPr>
-            </w:pPr>
-          </w:p>
-        </w:tc>
-        <w:tc>
-          <w:tcPr>
-            <w:tcW w:w="0" w:type="auto"/>
+              <w:t>Osobne vještine i kompetencije</w:t>
+            </w:r>
+          </w:p>
+        </w:tc>
+        <w:tc>
+          <w:tcPr>
+            <w:tcW w:w="53" w:type="pct"/>
+            <w:vAlign w:val="center"/>
+            <w:hideMark/>
+          </w:tcPr>
+          <w:p>
+            <w:pPr>
+              <w:rPr>
+                <w:rFonts w:eastAsia="Times New Roman"/>
+              </w:rPr>
+            </w:pPr>
+            <w:r>
+              <w:rPr>
+                <w:rFonts w:eastAsia="Times New Roman"/>
+              </w:rPr>
+              <w:t xml:space="preserve">  </w:t>
+            </w:r>
+          </w:p>
+        </w:tc>
+        <w:tc>
+          <w:tcPr>
+            <w:tcW w:w="61" w:type="pct"/>
             <w:tcBorders>
               <w:left w:val="single" w:sz="6" w:space="0" w:color="000000"/>
             </w:tcBorders>
@@ -1694,306 +1617,7 @@
         </w:tc>
         <w:tc>
           <w:tcPr>
-            <w:tcW w:w="0" w:type="auto"/>
-            <w:hideMark/>
-          </w:tcPr>
-          <w:p>
-            <w:pPr>
-              <w:rPr>
-                <w:rFonts w:ascii="Arial Narrow" w:eastAsia="Times New Roman" w:hAnsi="Arial Narrow"/>
-                <w:color w:val="000000"/>
-                <w:sz w:val="23"/>
-                <w:szCs w:val="23"/>
-              </w:rPr>
-            </w:pPr>
-            <w:r>
-              <w:rPr>
-                <w:rFonts w:ascii="Arial Narrow" w:eastAsia="Times New Roman" w:hAnsi="Arial Narrow"/>
-                <w:color w:val="000000"/>
-                <w:sz w:val="23"/>
-                <w:szCs w:val="23"/>
-              </w:rPr>
-              <w:br/>
-              <w:t xml:space="preserve">2011./2012. - 2014./2015. </w:t>
-            </w:r>
-          </w:p>
-        </w:tc>
-      </w:tr>
-      <w:tr>
-        <w:trPr>
-          <w:tblCellSpacing w:w="0" w:type="dxa"/>
-        </w:trPr>
-        <w:tc>
-          <w:tcPr>
-            <w:tcW w:w="0" w:type="auto"/>
-            <w:hideMark/>
-          </w:tcPr>
-          <w:p>
-            <w:pPr>
-              <w:jc w:val="right"/>
-              <w:rPr>
-                <w:rFonts w:ascii="Arial Narrow" w:eastAsia="Times New Roman" w:hAnsi="Arial Narrow"/>
-                <w:color w:val="000000"/>
-                <w:sz w:val="23"/>
-                <w:szCs w:val="23"/>
-              </w:rPr>
-            </w:pPr>
-            <w:r>
-              <w:rPr>
-                <w:rFonts w:ascii="Arial Narrow" w:eastAsia="Times New Roman" w:hAnsi="Arial Narrow"/>
-                <w:color w:val="000000"/>
-                <w:sz w:val="23"/>
-                <w:szCs w:val="23"/>
-              </w:rPr>
-              <w:t xml:space="preserve">Stečeno zvanje </w:t>
-            </w:r>
-          </w:p>
-        </w:tc>
-        <w:tc>
-          <w:tcPr>
-            <w:tcW w:w="0" w:type="auto"/>
-            <w:vAlign w:val="center"/>
-            <w:hideMark/>
-          </w:tcPr>
-          <w:p>
-            <w:pPr>
-              <w:jc w:val="right"/>
-              <w:rPr>
-                <w:rFonts w:ascii="Arial Narrow" w:eastAsia="Times New Roman" w:hAnsi="Arial Narrow"/>
-                <w:color w:val="000000"/>
-                <w:sz w:val="23"/>
-                <w:szCs w:val="23"/>
-              </w:rPr>
-            </w:pPr>
-          </w:p>
-        </w:tc>
-        <w:tc>
-          <w:tcPr>
-            <w:tcW w:w="0" w:type="auto"/>
-            <w:tcBorders>
-              <w:left w:val="single" w:sz="6" w:space="0" w:color="000000"/>
-            </w:tcBorders>
-            <w:vAlign w:val="center"/>
-            <w:hideMark/>
-          </w:tcPr>
-          <w:p>
-            <w:pPr>
-              <w:rPr>
-                <w:rFonts w:eastAsia="Times New Roman"/>
-              </w:rPr>
-            </w:pPr>
-            <w:r>
-              <w:rPr>
-                <w:rFonts w:eastAsia="Times New Roman"/>
-              </w:rPr>
-              <w:t xml:space="preserve">  </w:t>
-            </w:r>
-          </w:p>
-        </w:tc>
-        <w:tc>
-          <w:tcPr>
-            <w:tcW w:w="0" w:type="auto"/>
-            <w:hideMark/>
-          </w:tcPr>
-          <w:p>
-            <w:pPr>
-              <w:rPr>
-                <w:rFonts w:ascii="Arial Narrow" w:eastAsia="Times New Roman" w:hAnsi="Arial Narrow"/>
-                <w:color w:val="000000"/>
-                <w:sz w:val="23"/>
-                <w:szCs w:val="23"/>
-              </w:rPr>
-            </w:pPr>
-            <w:r>
-              <w:rPr>
-                <w:rFonts w:ascii="Arial Narrow" w:eastAsia="Times New Roman" w:hAnsi="Arial Narrow"/>
-                <w:color w:val="000000"/>
-                <w:sz w:val="23"/>
-                <w:szCs w:val="23"/>
-              </w:rPr>
-              <w:t xml:space="preserve">Tehničar za računalstvo </w:t>
-            </w:r>
-          </w:p>
-        </w:tc>
-      </w:tr>
-      <w:tr>
-        <w:trPr>
-          <w:tblCellSpacing w:w="0" w:type="dxa"/>
-        </w:trPr>
-        <w:tc>
-          <w:tcPr>
-            <w:tcW w:w="0" w:type="auto"/>
-            <w:hideMark/>
-          </w:tcPr>
-          <w:p>
-            <w:pPr>
-              <w:jc w:val="right"/>
-              <w:rPr>
-                <w:rFonts w:ascii="Arial Narrow" w:eastAsia="Times New Roman" w:hAnsi="Arial Narrow"/>
-                <w:color w:val="000000"/>
-                <w:sz w:val="23"/>
-                <w:szCs w:val="23"/>
-              </w:rPr>
-            </w:pPr>
-            <w:r>
-              <w:rPr>
-                <w:rFonts w:ascii="Arial Narrow" w:eastAsia="Times New Roman" w:hAnsi="Arial Narrow"/>
-                <w:color w:val="000000"/>
-                <w:sz w:val="23"/>
-                <w:szCs w:val="23"/>
-              </w:rPr>
-              <w:t xml:space="preserve">Obrazovna ustanova </w:t>
-            </w:r>
-          </w:p>
-        </w:tc>
-        <w:tc>
-          <w:tcPr>
-            <w:tcW w:w="0" w:type="auto"/>
-            <w:vAlign w:val="center"/>
-            <w:hideMark/>
-          </w:tcPr>
-          <w:p>
-            <w:pPr>
-              <w:jc w:val="right"/>
-              <w:rPr>
-                <w:rFonts w:ascii="Arial Narrow" w:eastAsia="Times New Roman" w:hAnsi="Arial Narrow"/>
-                <w:color w:val="000000"/>
-                <w:sz w:val="23"/>
-                <w:szCs w:val="23"/>
-              </w:rPr>
-            </w:pPr>
-          </w:p>
-        </w:tc>
-        <w:tc>
-          <w:tcPr>
-            <w:tcW w:w="0" w:type="auto"/>
-            <w:tcBorders>
-              <w:left w:val="single" w:sz="6" w:space="0" w:color="000000"/>
-            </w:tcBorders>
-            <w:vAlign w:val="center"/>
-            <w:hideMark/>
-          </w:tcPr>
-          <w:p>
-            <w:pPr>
-              <w:rPr>
-                <w:rFonts w:eastAsia="Times New Roman"/>
-              </w:rPr>
-            </w:pPr>
-            <w:r>
-              <w:rPr>
-                <w:rFonts w:eastAsia="Times New Roman"/>
-              </w:rPr>
-              <w:t xml:space="preserve">  </w:t>
-            </w:r>
-          </w:p>
-        </w:tc>
-        <w:tc>
-          <w:tcPr>
-            <w:tcW w:w="0" w:type="auto"/>
-            <w:hideMark/>
-          </w:tcPr>
-          <w:p>
-            <w:pPr>
-              <w:rPr>
-                <w:rFonts w:ascii="Arial Narrow" w:eastAsia="Times New Roman" w:hAnsi="Arial Narrow"/>
-                <w:color w:val="000000"/>
-                <w:sz w:val="23"/>
-                <w:szCs w:val="23"/>
-              </w:rPr>
-            </w:pPr>
-            <w:r>
-              <w:rPr>
-                <w:rFonts w:ascii="Arial Narrow" w:eastAsia="Times New Roman" w:hAnsi="Arial Narrow"/>
-                <w:color w:val="000000"/>
-                <w:sz w:val="23"/>
-                <w:szCs w:val="23"/>
-              </w:rPr>
-              <w:t xml:space="preserve">Tehnička škola Čakovec </w:t>
-            </w:r>
-          </w:p>
-        </w:tc>
-      </w:tr>
-      <w:tr>
-        <w:trPr>
-          <w:tblCellSpacing w:w="0" w:type="dxa"/>
-        </w:trPr>
-        <w:tc>
-          <w:tcPr>
-            <w:tcW w:w="1150" w:type="pct"/>
-            <w:hideMark/>
-          </w:tcPr>
-          <w:p>
-            <w:pPr>
-              <w:jc w:val="right"/>
-              <w:rPr>
-                <w:rFonts w:ascii="Arial Narrow" w:eastAsia="Times New Roman" w:hAnsi="Arial Narrow"/>
-                <w:b/>
-                <w:bCs/>
-                <w:color w:val="000000"/>
-                <w:sz w:val="26"/>
-                <w:szCs w:val="26"/>
-              </w:rPr>
-            </w:pPr>
-            <w:r>
-              <w:rPr>
-                <w:rFonts w:ascii="Arial Narrow" w:eastAsia="Times New Roman" w:hAnsi="Arial Narrow"/>
-                <w:b/>
-                <w:bCs/>
-                <w:color w:val="000000"/>
-                <w:sz w:val="26"/>
-                <w:szCs w:val="26"/>
-              </w:rPr>
-              <w:br/>
-              <w:t>Osobne vještine i kompetencije</w:t>
-            </w:r>
-          </w:p>
-        </w:tc>
-        <w:tc>
-          <w:tcPr>
-            <w:tcW w:w="50" w:type="pct"/>
-            <w:vAlign w:val="center"/>
-            <w:hideMark/>
-          </w:tcPr>
-          <w:p>
-            <w:pPr>
-              <w:rPr>
-                <w:rFonts w:eastAsia="Times New Roman"/>
-              </w:rPr>
-            </w:pPr>
-            <w:r>
-              <w:rPr>
-                <w:rFonts w:eastAsia="Times New Roman"/>
-              </w:rPr>
-              <w:t xml:space="preserve">  </w:t>
-            </w:r>
-          </w:p>
-        </w:tc>
-        <w:tc>
-          <w:tcPr>
-            <w:tcW w:w="50" w:type="pct"/>
-            <w:tcBorders>
-              <w:left w:val="single" w:sz="6" w:space="0" w:color="000000"/>
-            </w:tcBorders>
-            <w:vAlign w:val="center"/>
-            <w:hideMark/>
-          </w:tcPr>
-          <w:p>
-            <w:pPr>
-              <w:rPr>
-                <w:rFonts w:eastAsia="Times New Roman"/>
-              </w:rPr>
-            </w:pPr>
-            <w:r>
-              <w:rPr>
-                <w:rFonts w:eastAsia="Times New Roman"/>
-              </w:rPr>
-              <w:t xml:space="preserve">  </w:t>
-            </w:r>
-          </w:p>
-        </w:tc>
-        <w:tc>
-          <w:tcPr>
-            <w:tcW w:w="3750" w:type="pct"/>
+            <w:tcW w:w="3743" w:type="pct"/>
             <w:hideMark/>
           </w:tcPr>
           <w:p>
@@ -2105,7 +1729,7 @@
               <w:tblLook w:val="04A0" w:firstRow="1" w:lastRow="0" w:firstColumn="1" w:lastColumn="0" w:noHBand="0" w:noVBand="1"/>
             </w:tblPr>
             <w:tblGrid>
-              <w:gridCol w:w="1746"/>
+              <w:gridCol w:w="1747"/>
               <w:gridCol w:w="1048"/>
               <w:gridCol w:w="1048"/>
               <w:gridCol w:w="1048"/>
@@ -3019,7 +2643,6 @@
                 <w:sz w:val="23"/>
                 <w:szCs w:val="23"/>
               </w:rPr>
-              <w:lastRenderedPageBreak/>
               <w:t xml:space="preserve">Kompjutorske vještine i kompetencije </w:t>
             </w:r>
           </w:p>
@@ -3096,194 +2719,44 @@
                 <w:sz w:val="23"/>
                 <w:szCs w:val="23"/>
               </w:rPr>
-              <w:t xml:space="preserve"> </w:t>
-            </w:r>
-            <w:proofErr w:type="spellStart"/>
-            <w:r>
-              <w:rPr>
-                <w:rFonts w:ascii="Arial Narrow" w:hAnsi="Arial Narrow"/>
-                <w:color w:val="000000"/>
-                <w:sz w:val="23"/>
-                <w:szCs w:val="23"/>
-              </w:rPr>
-              <w:t>verzioniranju</w:t>
-            </w:r>
-            <w:proofErr w:type="spellEnd"/>
-            <w:r>
-              <w:rPr>
-                <w:rFonts w:ascii="Arial Narrow" w:hAnsi="Arial Narrow"/>
-                <w:color w:val="000000"/>
-                <w:sz w:val="23"/>
-                <w:szCs w:val="23"/>
-              </w:rPr>
-              <w:t xml:space="preserve"> (</w:t>
-            </w:r>
-            <w:proofErr w:type="spellStart"/>
-            <w:r>
-              <w:rPr>
-                <w:rFonts w:ascii="Arial Narrow" w:hAnsi="Arial Narrow"/>
-                <w:color w:val="000000"/>
-                <w:sz w:val="23"/>
-                <w:szCs w:val="23"/>
-              </w:rPr>
-              <w:t>Sourcetree</w:t>
-            </w:r>
-            <w:proofErr w:type="spellEnd"/>
-            <w:r>
-              <w:rPr>
-                <w:rFonts w:ascii="Arial Narrow" w:hAnsi="Arial Narrow"/>
-                <w:color w:val="000000"/>
-                <w:sz w:val="23"/>
-                <w:szCs w:val="23"/>
-              </w:rPr>
-              <w:t>),</w:t>
-            </w:r>
-            <w:r>
-              <w:rPr>
-                <w:rFonts w:ascii="Arial Narrow" w:hAnsi="Arial Narrow"/>
-                <w:color w:val="000000"/>
-                <w:sz w:val="23"/>
-                <w:szCs w:val="23"/>
-              </w:rPr>
-              <w:t xml:space="preserve"> dizajnu i programiranju web mjesta i aplikacija (PHP, </w:t>
-            </w:r>
-            <w:proofErr w:type="spellStart"/>
-            <w:r>
-              <w:rPr>
-                <w:rFonts w:ascii="Arial Narrow" w:hAnsi="Arial Narrow"/>
-                <w:color w:val="000000"/>
-                <w:sz w:val="23"/>
-                <w:szCs w:val="23"/>
-              </w:rPr>
-              <w:t>JavaScript</w:t>
-            </w:r>
-            <w:proofErr w:type="spellEnd"/>
-            <w:r>
-              <w:rPr>
-                <w:rFonts w:ascii="Arial Narrow" w:hAnsi="Arial Narrow"/>
-                <w:color w:val="000000"/>
-                <w:sz w:val="23"/>
-                <w:szCs w:val="23"/>
-              </w:rPr>
-              <w:t xml:space="preserve">, HTML, CSS), projektiranju informacijskih sustava (Oracle APEX, </w:t>
-            </w:r>
-            <w:proofErr w:type="spellStart"/>
-            <w:r>
-              <w:rPr>
-                <w:rFonts w:ascii="Arial Narrow" w:hAnsi="Arial Narrow"/>
-                <w:color w:val="000000"/>
-                <w:sz w:val="23"/>
-                <w:szCs w:val="23"/>
-              </w:rPr>
-              <w:t>Visual</w:t>
-            </w:r>
-            <w:proofErr w:type="spellEnd"/>
-            <w:r>
-              <w:rPr>
-                <w:rFonts w:ascii="Arial Narrow" w:hAnsi="Arial Narrow"/>
-                <w:color w:val="000000"/>
-                <w:sz w:val="23"/>
-                <w:szCs w:val="23"/>
-              </w:rPr>
-              <w:t xml:space="preserve"> </w:t>
-            </w:r>
-            <w:proofErr w:type="spellStart"/>
-            <w:r>
-              <w:rPr>
-                <w:rFonts w:ascii="Arial Narrow" w:hAnsi="Arial Narrow"/>
-                <w:color w:val="000000"/>
-                <w:sz w:val="23"/>
-                <w:szCs w:val="23"/>
-              </w:rPr>
-              <w:t>Paradigm</w:t>
-            </w:r>
-            <w:proofErr w:type="spellEnd"/>
-            <w:r>
-              <w:rPr>
-                <w:rFonts w:ascii="Arial Narrow" w:hAnsi="Arial Narrow"/>
-                <w:color w:val="000000"/>
-                <w:sz w:val="23"/>
-                <w:szCs w:val="23"/>
-              </w:rPr>
-              <w:t xml:space="preserve">) i modeliranju poslovnih procesa (IBM </w:t>
-            </w:r>
-            <w:proofErr w:type="spellStart"/>
-            <w:r>
-              <w:rPr>
-                <w:rFonts w:ascii="Arial Narrow" w:hAnsi="Arial Narrow"/>
-                <w:color w:val="000000"/>
-                <w:sz w:val="23"/>
-                <w:szCs w:val="23"/>
-              </w:rPr>
-              <w:t>WebSphere</w:t>
-            </w:r>
-            <w:proofErr w:type="spellEnd"/>
-            <w:r>
-              <w:rPr>
-                <w:rFonts w:ascii="Arial Narrow" w:hAnsi="Arial Narrow"/>
-                <w:color w:val="000000"/>
-                <w:sz w:val="23"/>
-                <w:szCs w:val="23"/>
-              </w:rPr>
-              <w:t>). </w:t>
-            </w:r>
-            <w:r>
-              <w:rPr>
-                <w:rFonts w:ascii="Arial Narrow" w:hAnsi="Arial Narrow"/>
-                <w:color w:val="000000"/>
-                <w:sz w:val="23"/>
-                <w:szCs w:val="23"/>
-              </w:rPr>
-              <w:t xml:space="preserve">Upoznat sam s operacijskim sustavima Linux i </w:t>
-            </w:r>
-            <w:proofErr w:type="spellStart"/>
-            <w:r>
-              <w:rPr>
-                <w:rFonts w:ascii="Arial Narrow" w:hAnsi="Arial Narrow"/>
-                <w:color w:val="000000"/>
-                <w:sz w:val="23"/>
-                <w:szCs w:val="23"/>
-              </w:rPr>
-              <w:t>iOS</w:t>
-            </w:r>
-            <w:proofErr w:type="spellEnd"/>
-            <w:r>
-              <w:rPr>
-                <w:rFonts w:ascii="Arial Narrow" w:hAnsi="Arial Narrow"/>
-                <w:color w:val="000000"/>
-                <w:sz w:val="23"/>
-                <w:szCs w:val="23"/>
-              </w:rPr>
-              <w:t>, a n</w:t>
-            </w:r>
-            <w:r>
-              <w:rPr>
-                <w:rFonts w:ascii="Arial Narrow" w:hAnsi="Arial Narrow"/>
-                <w:color w:val="000000"/>
-                <w:sz w:val="23"/>
-                <w:szCs w:val="23"/>
-              </w:rPr>
-              <w:t xml:space="preserve">apredni sam korisnik operacijskih sustava Microsoft Windows, </w:t>
-            </w:r>
-            <w:proofErr w:type="spellStart"/>
-            <w:r>
-              <w:rPr>
-                <w:rFonts w:ascii="Arial Narrow" w:hAnsi="Arial Narrow"/>
-                <w:color w:val="000000"/>
-                <w:sz w:val="23"/>
-                <w:szCs w:val="23"/>
-              </w:rPr>
-              <w:t>MacOS</w:t>
-            </w:r>
-            <w:proofErr w:type="spellEnd"/>
-            <w:r>
-              <w:rPr>
-                <w:rFonts w:ascii="Arial Narrow" w:hAnsi="Arial Narrow"/>
-                <w:color w:val="000000"/>
-                <w:sz w:val="23"/>
-                <w:szCs w:val="23"/>
-              </w:rPr>
-              <w:t>, Android</w:t>
+              <w:t xml:space="preserve"> verzioniranju (Sourcetree),</w:t>
+            </w:r>
+            <w:r>
+              <w:rPr>
+                <w:rFonts w:ascii="Arial Narrow" w:hAnsi="Arial Narrow"/>
+                <w:color w:val="000000"/>
+                <w:sz w:val="23"/>
+                <w:szCs w:val="23"/>
+              </w:rPr>
+              <w:t xml:space="preserve"> dizajnu i programiranju web mjesta i aplikacija (PHP, JavaScript, HTML, CSS), projektiranju informacijskih sustava (Oracle APEX, Visual </w:t>
+            </w:r>
+            <w:r>
+              <w:rPr>
+                <w:rFonts w:ascii="Arial Narrow" w:hAnsi="Arial Narrow"/>
+                <w:color w:val="000000"/>
+                <w:sz w:val="23"/>
+                <w:szCs w:val="23"/>
+              </w:rPr>
+              <w:lastRenderedPageBreak/>
+              <w:t>Paradigm) i modeliranju poslovnih procesa (IBM WebSphere). </w:t>
+            </w:r>
+            <w:r>
+              <w:rPr>
+                <w:rFonts w:ascii="Arial Narrow" w:hAnsi="Arial Narrow"/>
+                <w:color w:val="000000"/>
+                <w:sz w:val="23"/>
+                <w:szCs w:val="23"/>
+              </w:rPr>
+              <w:t>Upoznat sam s operacijskim sustavima Linux i iOS, a n</w:t>
+            </w:r>
+            <w:r>
+              <w:rPr>
+                <w:rFonts w:ascii="Arial Narrow" w:hAnsi="Arial Narrow"/>
+                <w:color w:val="000000"/>
+                <w:sz w:val="23"/>
+                <w:szCs w:val="23"/>
+              </w:rPr>
+              <w:t>apredni sam korisnik operacijskih sustava Microsoft Windows, MacOS, Android</w:t>
             </w:r>
             <w:r>
               <w:rPr>
@@ -3301,127 +2774,7 @@
                 <w:sz w:val="23"/>
                 <w:szCs w:val="23"/>
               </w:rPr>
-              <w:t xml:space="preserve"> uredskih paketa (Microsoft Office uključujući Microsoft Project, Open Office), brojnih Web 2.0 aplikacija (wiki sustavi, blogovi, društvene mrežne stranice, e-</w:t>
-            </w:r>
-            <w:proofErr w:type="spellStart"/>
-            <w:r>
-              <w:rPr>
-                <w:rFonts w:ascii="Arial Narrow" w:hAnsi="Arial Narrow"/>
-                <w:color w:val="000000"/>
-                <w:sz w:val="23"/>
-                <w:szCs w:val="23"/>
-              </w:rPr>
-              <w:t>portfolio</w:t>
-            </w:r>
-            <w:proofErr w:type="spellEnd"/>
-            <w:r>
-              <w:rPr>
-                <w:rFonts w:ascii="Arial Narrow" w:hAnsi="Arial Narrow"/>
-                <w:color w:val="000000"/>
-                <w:sz w:val="23"/>
-                <w:szCs w:val="23"/>
-              </w:rPr>
-              <w:t xml:space="preserve"> sustavi), sustava za učenje na daljinu </w:t>
-            </w:r>
-            <w:proofErr w:type="spellStart"/>
-            <w:r>
-              <w:rPr>
-                <w:rFonts w:ascii="Arial Narrow" w:hAnsi="Arial Narrow"/>
-                <w:color w:val="000000"/>
-                <w:sz w:val="23"/>
-                <w:szCs w:val="23"/>
-              </w:rPr>
-              <w:t>Moodle</w:t>
-            </w:r>
-            <w:proofErr w:type="spellEnd"/>
-            <w:r>
-              <w:rPr>
-                <w:rFonts w:ascii="Arial Narrow" w:hAnsi="Arial Narrow"/>
-                <w:color w:val="000000"/>
-                <w:sz w:val="23"/>
-                <w:szCs w:val="23"/>
-              </w:rPr>
-              <w:t>, alata za stolno izdavaštvo (</w:t>
-            </w:r>
-            <w:proofErr w:type="spellStart"/>
-            <w:r>
-              <w:rPr>
-                <w:rFonts w:ascii="Arial Narrow" w:hAnsi="Arial Narrow"/>
-                <w:color w:val="000000"/>
-                <w:sz w:val="23"/>
-                <w:szCs w:val="23"/>
-              </w:rPr>
-              <w:t>iBooks</w:t>
-            </w:r>
-            <w:proofErr w:type="spellEnd"/>
-            <w:r>
-              <w:rPr>
-                <w:rFonts w:ascii="Arial Narrow" w:hAnsi="Arial Narrow"/>
-                <w:color w:val="000000"/>
-                <w:sz w:val="23"/>
-                <w:szCs w:val="23"/>
-              </w:rPr>
-              <w:t xml:space="preserve"> </w:t>
-            </w:r>
-            <w:proofErr w:type="spellStart"/>
-            <w:r>
-              <w:rPr>
-                <w:rFonts w:ascii="Arial Narrow" w:hAnsi="Arial Narrow"/>
-                <w:color w:val="000000"/>
-                <w:sz w:val="23"/>
-                <w:szCs w:val="23"/>
-              </w:rPr>
-              <w:t>Author</w:t>
-            </w:r>
-            <w:proofErr w:type="spellEnd"/>
-            <w:r>
-              <w:rPr>
-                <w:rFonts w:ascii="Arial Narrow" w:hAnsi="Arial Narrow"/>
-                <w:color w:val="000000"/>
-                <w:sz w:val="23"/>
-                <w:szCs w:val="23"/>
-              </w:rPr>
-              <w:t xml:space="preserve">, </w:t>
-            </w:r>
-            <w:proofErr w:type="spellStart"/>
-            <w:r>
-              <w:rPr>
-                <w:rFonts w:ascii="Arial Narrow" w:hAnsi="Arial Narrow"/>
-                <w:color w:val="000000"/>
-                <w:sz w:val="23"/>
-                <w:szCs w:val="23"/>
-              </w:rPr>
-              <w:t>Sigil</w:t>
-            </w:r>
-            <w:proofErr w:type="spellEnd"/>
-            <w:r>
-              <w:rPr>
-                <w:rFonts w:ascii="Arial Narrow" w:hAnsi="Arial Narrow"/>
-                <w:color w:val="000000"/>
-                <w:sz w:val="23"/>
-                <w:szCs w:val="23"/>
-              </w:rPr>
-              <w:t xml:space="preserve">, </w:t>
-            </w:r>
-            <w:proofErr w:type="spellStart"/>
-            <w:r>
-              <w:rPr>
-                <w:rFonts w:ascii="Arial Narrow" w:hAnsi="Arial Narrow"/>
-                <w:color w:val="000000"/>
-                <w:sz w:val="23"/>
-                <w:szCs w:val="23"/>
-              </w:rPr>
-              <w:t>Calibre</w:t>
-            </w:r>
-            <w:proofErr w:type="spellEnd"/>
-            <w:r>
-              <w:rPr>
-                <w:rFonts w:ascii="Arial Narrow" w:hAnsi="Arial Narrow"/>
-                <w:color w:val="000000"/>
-                <w:sz w:val="23"/>
-                <w:szCs w:val="23"/>
-              </w:rPr>
-              <w:t xml:space="preserve">), </w:t>
+              <w:t xml:space="preserve"> uredskih paketa (Microsoft Office uključujući Microsoft Project, Open Office), brojnih Web 2.0 aplikacija (wiki sustavi, blogovi, društvene mrežne stranice, e-portfolio sustavi), sustava za učenje na daljinu Moodle, alata za stolno izdavaštvo (iBooks Author, Sigil, Calibre), </w:t>
             </w:r>
             <w:r>
               <w:rPr>
@@ -3439,169 +2792,8 @@
                 <w:sz w:val="23"/>
                 <w:szCs w:val="23"/>
               </w:rPr>
-              <w:t>izradu i obradu multimedijalnih zapisa (Adobe (</w:t>
-            </w:r>
-            <w:proofErr w:type="spellStart"/>
-            <w:r>
-              <w:rPr>
-                <w:rFonts w:ascii="Arial Narrow" w:hAnsi="Arial Narrow"/>
-                <w:color w:val="000000"/>
-                <w:sz w:val="23"/>
-                <w:szCs w:val="23"/>
-              </w:rPr>
-              <w:t>Photoshop</w:t>
-            </w:r>
-            <w:proofErr w:type="spellEnd"/>
-            <w:r>
-              <w:rPr>
-                <w:rFonts w:ascii="Arial Narrow" w:hAnsi="Arial Narrow"/>
-                <w:color w:val="000000"/>
-                <w:sz w:val="23"/>
-                <w:szCs w:val="23"/>
-              </w:rPr>
-              <w:t xml:space="preserve">, </w:t>
-            </w:r>
-            <w:proofErr w:type="spellStart"/>
-            <w:r>
-              <w:rPr>
-                <w:rFonts w:ascii="Arial Narrow" w:hAnsi="Arial Narrow"/>
-                <w:color w:val="000000"/>
-                <w:sz w:val="23"/>
-                <w:szCs w:val="23"/>
-              </w:rPr>
-              <w:t>Illustrator</w:t>
-            </w:r>
-            <w:proofErr w:type="spellEnd"/>
-            <w:r>
-              <w:rPr>
-                <w:rFonts w:ascii="Arial Narrow" w:hAnsi="Arial Narrow"/>
-                <w:color w:val="000000"/>
-                <w:sz w:val="23"/>
-                <w:szCs w:val="23"/>
-              </w:rPr>
-              <w:t xml:space="preserve">, </w:t>
-            </w:r>
-            <w:proofErr w:type="spellStart"/>
-            <w:r>
-              <w:rPr>
-                <w:rFonts w:ascii="Arial Narrow" w:hAnsi="Arial Narrow"/>
-                <w:color w:val="000000"/>
-                <w:sz w:val="23"/>
-                <w:szCs w:val="23"/>
-              </w:rPr>
-              <w:t>Lightroom</w:t>
-            </w:r>
-            <w:proofErr w:type="spellEnd"/>
-            <w:r>
-              <w:rPr>
-                <w:rFonts w:ascii="Arial Narrow" w:hAnsi="Arial Narrow"/>
-                <w:color w:val="000000"/>
-                <w:sz w:val="23"/>
-                <w:szCs w:val="23"/>
-              </w:rPr>
-              <w:t xml:space="preserve">), </w:t>
-            </w:r>
-            <w:proofErr w:type="spellStart"/>
-            <w:r>
-              <w:rPr>
-                <w:rFonts w:ascii="Arial Narrow" w:hAnsi="Arial Narrow"/>
-                <w:color w:val="000000"/>
-                <w:sz w:val="23"/>
-                <w:szCs w:val="23"/>
-              </w:rPr>
-              <w:t>Final</w:t>
-            </w:r>
-            <w:proofErr w:type="spellEnd"/>
-            <w:r>
-              <w:rPr>
-                <w:rFonts w:ascii="Arial Narrow" w:hAnsi="Arial Narrow"/>
-                <w:color w:val="000000"/>
-                <w:sz w:val="23"/>
-                <w:szCs w:val="23"/>
-              </w:rPr>
-              <w:t xml:space="preserve"> </w:t>
-            </w:r>
-            <w:proofErr w:type="spellStart"/>
-            <w:r>
-              <w:rPr>
-                <w:rFonts w:ascii="Arial Narrow" w:hAnsi="Arial Narrow"/>
-                <w:color w:val="000000"/>
-                <w:sz w:val="23"/>
-                <w:szCs w:val="23"/>
-              </w:rPr>
-              <w:t>Cut</w:t>
-            </w:r>
-            <w:proofErr w:type="spellEnd"/>
-            <w:r>
-              <w:rPr>
-                <w:rFonts w:ascii="Arial Narrow" w:hAnsi="Arial Narrow"/>
-                <w:color w:val="000000"/>
-                <w:sz w:val="23"/>
-                <w:szCs w:val="23"/>
-              </w:rPr>
-              <w:t xml:space="preserve"> Pro), digitalne audio radne stanice (</w:t>
-            </w:r>
-            <w:proofErr w:type="spellStart"/>
-            <w:r>
-              <w:rPr>
-                <w:rFonts w:ascii="Arial Narrow" w:hAnsi="Arial Narrow"/>
-                <w:color w:val="000000"/>
-                <w:sz w:val="23"/>
-                <w:szCs w:val="23"/>
-              </w:rPr>
-              <w:t>Logic</w:t>
-            </w:r>
-            <w:proofErr w:type="spellEnd"/>
-            <w:r>
-              <w:rPr>
-                <w:rFonts w:ascii="Arial Narrow" w:hAnsi="Arial Narrow"/>
-                <w:color w:val="000000"/>
-                <w:sz w:val="23"/>
-                <w:szCs w:val="23"/>
-              </w:rPr>
-              <w:t xml:space="preserve"> Pro X),  baza podataka (Microsoft SQL Server, </w:t>
-            </w:r>
-            <w:proofErr w:type="spellStart"/>
-            <w:r>
-              <w:rPr>
-                <w:rFonts w:ascii="Arial Narrow" w:hAnsi="Arial Narrow"/>
-                <w:color w:val="000000"/>
-                <w:sz w:val="23"/>
-                <w:szCs w:val="23"/>
-              </w:rPr>
-              <w:t>MySQL</w:t>
-            </w:r>
-            <w:proofErr w:type="spellEnd"/>
-            <w:r>
-              <w:rPr>
-                <w:rFonts w:ascii="Arial Narrow" w:hAnsi="Arial Narrow"/>
-                <w:color w:val="000000"/>
-                <w:sz w:val="23"/>
-                <w:szCs w:val="23"/>
-              </w:rPr>
-              <w:t xml:space="preserve">, </w:t>
-            </w:r>
-            <w:proofErr w:type="spellStart"/>
-            <w:r>
-              <w:rPr>
-                <w:rFonts w:ascii="Arial Narrow" w:hAnsi="Arial Narrow"/>
-                <w:color w:val="000000"/>
-                <w:sz w:val="23"/>
-                <w:szCs w:val="23"/>
-              </w:rPr>
-              <w:t>PostgreSQL</w:t>
-            </w:r>
-            <w:proofErr w:type="spellEnd"/>
-            <w:r>
-              <w:rPr>
-                <w:rFonts w:ascii="Arial Narrow" w:hAnsi="Arial Narrow"/>
-                <w:color w:val="000000"/>
-                <w:sz w:val="23"/>
-                <w:szCs w:val="23"/>
-              </w:rPr>
-              <w:t xml:space="preserve">, </w:t>
-            </w:r>
-            <w:proofErr w:type="spellStart"/>
+              <w:t xml:space="preserve">izradu i obradu multimedijalnih zapisa (Adobe (Photoshop, Illustrator, Lightroom), Final Cut Pro), digitalne audio radne stanice (Logic Pro X),  baza podataka (Microsoft SQL Server, MySQL, PostgreSQL, </w:t>
+            </w:r>
             <w:r>
               <w:rPr>
                 <w:rFonts w:ascii="Arial Narrow" w:hAnsi="Arial Narrow"/>
@@ -3620,27 +2812,15 @@
               </w:rPr>
               <w:t>beaver</w:t>
             </w:r>
-            <w:proofErr w:type="spellEnd"/>
-            <w:r>
-              <w:rPr>
-                <w:rFonts w:ascii="Arial Narrow" w:hAnsi="Arial Narrow"/>
-                <w:color w:val="000000"/>
-                <w:sz w:val="23"/>
-                <w:szCs w:val="23"/>
-              </w:rPr>
-              <w:t xml:space="preserve">, </w:t>
-            </w:r>
-            <w:proofErr w:type="spellStart"/>
-            <w:r>
-              <w:rPr>
-                <w:rFonts w:ascii="Arial Narrow" w:hAnsi="Arial Narrow"/>
-                <w:color w:val="000000"/>
-                <w:sz w:val="23"/>
-                <w:szCs w:val="23"/>
-              </w:rPr>
-              <w:t>Navicat</w:t>
-            </w:r>
-            <w:proofErr w:type="spellEnd"/>
+            <w:r>
+              <w:rPr>
+                <w:rFonts w:ascii="Arial Narrow" w:hAnsi="Arial Narrow"/>
+                <w:color w:val="000000"/>
+                <w:sz w:val="23"/>
+                <w:szCs w:val="23"/>
+              </w:rPr>
+              <w:t>, Navicat</w:t>
+            </w:r>
             <w:r>
               <w:rPr>
                 <w:rFonts w:ascii="Arial Narrow" w:hAnsi="Arial Narrow"/>
@@ -3666,27 +2846,7 @@
                 <w:sz w:val="23"/>
                 <w:szCs w:val="23"/>
               </w:rPr>
-              <w:t xml:space="preserve"> Posjedujem sposobnost izrade UI </w:t>
-            </w:r>
-            <w:proofErr w:type="spellStart"/>
-            <w:r>
-              <w:rPr>
-                <w:rFonts w:ascii="Arial Narrow" w:hAnsi="Arial Narrow"/>
-                <w:color w:val="000000"/>
-                <w:sz w:val="23"/>
-                <w:szCs w:val="23"/>
-              </w:rPr>
-              <w:t>mockupa</w:t>
-            </w:r>
-            <w:proofErr w:type="spellEnd"/>
-            <w:r>
-              <w:rPr>
-                <w:rFonts w:ascii="Arial Narrow" w:hAnsi="Arial Narrow"/>
-                <w:color w:val="000000"/>
-                <w:sz w:val="23"/>
-                <w:szCs w:val="23"/>
-              </w:rPr>
-              <w:t> i prototipa</w:t>
+              <w:t> Posjedujem sposobnost izrade UI mockupa i prototipa</w:t>
             </w:r>
             <w:r>
               <w:rPr>
@@ -3704,27 +2864,7 @@
                 <w:sz w:val="23"/>
                 <w:szCs w:val="23"/>
               </w:rPr>
-              <w:t xml:space="preserve"> (proto.io) i </w:t>
-            </w:r>
-            <w:proofErr w:type="spellStart"/>
-            <w:r>
-              <w:rPr>
-                <w:rFonts w:ascii="Arial Narrow" w:hAnsi="Arial Narrow"/>
-                <w:color w:val="000000"/>
-                <w:sz w:val="23"/>
-                <w:szCs w:val="23"/>
-              </w:rPr>
-              <w:t>blueprinta</w:t>
-            </w:r>
-            <w:proofErr w:type="spellEnd"/>
-            <w:r>
-              <w:rPr>
-                <w:rFonts w:ascii="Arial Narrow" w:hAnsi="Arial Narrow"/>
-                <w:color w:val="000000"/>
-                <w:sz w:val="23"/>
-                <w:szCs w:val="23"/>
-              </w:rPr>
-              <w:t>. </w:t>
+              <w:t xml:space="preserve"> (proto.io) i blueprinta. </w:t>
             </w:r>
           </w:p>
         </w:tc>
@@ -3755,6 +2895,7 @@
                 <w:sz w:val="23"/>
                 <w:szCs w:val="23"/>
               </w:rPr>
+              <w:lastRenderedPageBreak/>
               <w:t xml:space="preserve">Umjetničke vještine i kompetencije </w:t>
             </w:r>
           </w:p>
@@ -4028,7 +3169,7 @@
         </w:trPr>
         <w:tc>
           <w:tcPr>
-            <w:tcW w:w="1150" w:type="pct"/>
+            <w:tcW w:w="1142" w:type="pct"/>
             <w:hideMark/>
           </w:tcPr>
           <w:p>
@@ -4059,7 +3200,7 @@
         </w:tc>
         <w:tc>
           <w:tcPr>
-            <w:tcW w:w="50" w:type="pct"/>
+            <w:tcW w:w="53" w:type="pct"/>
             <w:vAlign w:val="center"/>
             <w:hideMark/>
           </w:tcPr>
@@ -4079,7 +3220,7 @@
         </w:tc>
         <w:tc>
           <w:tcPr>
-            <w:tcW w:w="50" w:type="pct"/>
+            <w:tcW w:w="61" w:type="pct"/>
             <w:tcBorders>
               <w:left w:val="single" w:sz="6" w:space="0" w:color="000000"/>
             </w:tcBorders>
@@ -4102,7 +3243,7 @@
         </w:tc>
         <w:tc>
           <w:tcPr>
-            <w:tcW w:w="3750" w:type="pct"/>
+            <w:tcW w:w="3743" w:type="pct"/>
             <w:hideMark/>
           </w:tcPr>
           <w:p>
@@ -4119,40 +3260,20 @@
             <w:pPr>
               <w:pStyle w:val="NormalWeb"/>
               <w:rPr>
-                <w:rFonts w:ascii="Arial Narrow" w:hAnsi="Arial Narrow"/>
-                <w:color w:val="000000"/>
-                <w:sz w:val="23"/>
-                <w:szCs w:val="23"/>
-              </w:rPr>
-            </w:pPr>
-            <w:r>
-              <w:rPr>
-                <w:rFonts w:ascii="Arial Narrow" w:hAnsi="Arial Narrow"/>
-                <w:color w:val="000000"/>
-                <w:sz w:val="23"/>
-                <w:szCs w:val="23"/>
-              </w:rPr>
-              <w:t xml:space="preserve">Kao sveučilišni </w:t>
-            </w:r>
-            <w:proofErr w:type="spellStart"/>
-            <w:r>
-              <w:rPr>
-                <w:rFonts w:ascii="Arial Narrow" w:hAnsi="Arial Narrow"/>
-                <w:color w:val="000000"/>
-                <w:sz w:val="23"/>
-                <w:szCs w:val="23"/>
-              </w:rPr>
-              <w:t>prvostupnik</w:t>
-            </w:r>
-            <w:proofErr w:type="spellEnd"/>
-            <w:r>
-              <w:rPr>
-                <w:rFonts w:ascii="Arial Narrow" w:hAnsi="Arial Narrow"/>
-                <w:color w:val="000000"/>
-                <w:sz w:val="23"/>
-                <w:szCs w:val="23"/>
-              </w:rPr>
-              <w:t xml:space="preserve"> informatike, želio bih raditi u tvrt</w:t>
+                <w:rFonts w:ascii="Arial" w:hAnsi="Arial" w:cs="Arial"/>
+                <w:color w:val="000000"/>
+                <w:sz w:val="23"/>
+                <w:szCs w:val="23"/>
+              </w:rPr>
+            </w:pPr>
+            <w:r>
+              <w:rPr>
+                <w:rFonts w:ascii="Arial Narrow" w:hAnsi="Arial Narrow"/>
+                <w:color w:val="000000"/>
+                <w:sz w:val="23"/>
+                <w:szCs w:val="23"/>
+              </w:rPr>
+              <w:t>Kao sveučilišni prvostupnik informatike, želio bih raditi u tvrt</w:t>
             </w:r>
             <w:r>
               <w:rPr>
@@ -4180,6 +3301,35 @@
                 <w:szCs w:val="23"/>
               </w:rPr>
               <w:t>​</w:t>
+            </w:r>
+          </w:p>
+          <w:p>
+            <w:pPr>
+              <w:pStyle w:val="NormalWeb"/>
+              <w:rPr>
+                <w:rFonts w:ascii="Arial" w:hAnsi="Arial" w:cs="Arial"/>
+                <w:color w:val="000000"/>
+                <w:sz w:val="23"/>
+                <w:szCs w:val="23"/>
+              </w:rPr>
+            </w:pPr>
+            <w:r>
+              <w:rPr>
+                <w:rFonts w:ascii="Arial" w:hAnsi="Arial" w:cs="Arial"/>
+                <w:color w:val="000000"/>
+                <w:sz w:val="23"/>
+                <w:szCs w:val="23"/>
+              </w:rPr>
+              <w:t xml:space="preserve">Web stranica: </w:t>
+            </w:r>
+            <w:r>
+              <w:rPr>
+                <w:rFonts w:ascii="Arial Narrow" w:hAnsi="Arial Narrow"/>
+                <w:color w:val="000000"/>
+                <w:sz w:val="23"/>
+                <w:szCs w:val="23"/>
+              </w:rPr>
+              <w:t>https://denistuksar.github.io/</w:t>
             </w:r>
             <w:r>
               <w:rPr>
@@ -4261,8 +3411,6 @@
               </w:rPr>
               <w:t>web aplikacije</w:t>
             </w:r>
-            <w:bookmarkStart w:id="0" w:name="_GoBack"/>
-            <w:bookmarkEnd w:id="0"/>
             <w:r>
               <w:rPr>
                 <w:rFonts w:ascii="Arial Narrow" w:eastAsia="Times New Roman" w:hAnsi="Arial Narrow"/>
@@ -4410,6 +3558,24 @@
               </w:rPr>
               <w:t>kojoj je cilj olakšati proces nabave geodetskih uređaja i opreme.</w:t>
             </w:r>
+            <w:r>
+              <w:rPr>
+                <w:rFonts w:ascii="Arial Narrow" w:eastAsia="Times New Roman" w:hAnsi="Arial Narrow"/>
+                <w:color w:val="000000"/>
+                <w:sz w:val="23"/>
+                <w:szCs w:val="23"/>
+              </w:rPr>
+              <w:t xml:space="preserve"> </w:t>
+            </w:r>
+            <w:r>
+              <w:rPr>
+                <w:rFonts w:ascii="Arial Narrow" w:eastAsia="Times New Roman" w:hAnsi="Arial Narrow"/>
+                <w:color w:val="000000"/>
+                <w:sz w:val="23"/>
+                <w:szCs w:val="23"/>
+              </w:rPr>
+              <w:t>https://github.com/denistuksar/GeoApp</w:t>
+            </w:r>
           </w:p>
           <w:p>
             <w:pPr>
@@ -4477,27 +3643,7 @@
                 <w:sz w:val="23"/>
                 <w:szCs w:val="23"/>
               </w:rPr>
-              <w:t xml:space="preserve"> Geo-centar d.o.o. razvijena alatom Oracle </w:t>
-            </w:r>
-            <w:proofErr w:type="spellStart"/>
-            <w:r>
-              <w:rPr>
-                <w:rFonts w:ascii="Arial Narrow" w:eastAsia="Times New Roman" w:hAnsi="Arial Narrow"/>
-                <w:color w:val="000000"/>
-                <w:sz w:val="23"/>
-                <w:szCs w:val="23"/>
-              </w:rPr>
-              <w:t>Apex</w:t>
-            </w:r>
-            <w:proofErr w:type="spellEnd"/>
-            <w:r>
-              <w:rPr>
-                <w:rFonts w:ascii="Arial Narrow" w:eastAsia="Times New Roman" w:hAnsi="Arial Narrow"/>
-                <w:color w:val="000000"/>
-                <w:sz w:val="23"/>
-                <w:szCs w:val="23"/>
-              </w:rPr>
-              <w:t>.</w:t>
+              <w:t xml:space="preserve"> Geo-centar d.o.o. razvijena alatom Oracle Apex.</w:t>
             </w:r>
           </w:p>
           <w:p>
@@ -4550,7 +3696,7 @@
         </w:trPr>
         <w:tc>
           <w:tcPr>
-            <w:tcW w:w="1150" w:type="pct"/>
+            <w:tcW w:w="1142" w:type="pct"/>
             <w:hideMark/>
           </w:tcPr>
           <w:p>
@@ -4568,7 +3714,7 @@
         </w:tc>
         <w:tc>
           <w:tcPr>
-            <w:tcW w:w="50" w:type="pct"/>
+            <w:tcW w:w="53" w:type="pct"/>
             <w:vAlign w:val="center"/>
             <w:hideMark/>
           </w:tcPr>
@@ -4588,7 +3734,7 @@
         </w:tc>
         <w:tc>
           <w:tcPr>
-            <w:tcW w:w="50" w:type="pct"/>
+            <w:tcW w:w="61" w:type="pct"/>
             <w:tcBorders>
               <w:left w:val="single" w:sz="6" w:space="0" w:color="000000"/>
             </w:tcBorders>
@@ -4611,19 +3757,9 @@
         </w:tc>
         <w:tc>
           <w:tcPr>
-            <w:tcW w:w="3750" w:type="pct"/>
-            <w:hideMark/>
-          </w:tcPr>
-          <w:p>
-            <w:pPr>
-              <w:rPr>
-                <w:rFonts w:ascii="Arial Narrow" w:eastAsia="Times New Roman" w:hAnsi="Arial Narrow"/>
-                <w:color w:val="000000"/>
-                <w:sz w:val="23"/>
-                <w:szCs w:val="23"/>
-              </w:rPr>
-            </w:pPr>
-          </w:p>
+            <w:tcW w:w="3743" w:type="pct"/>
+            <w:hideMark/>
+          </w:tcPr>
           <w:p>
             <w:pPr>
               <w:pStyle w:val="NormalWeb"/>

</xml_diff>